<commit_message>
Final part of notes
</commit_message>
<xml_diff>
--- a/Documents/Meeting 2 notes.docx
+++ b/Documents/Meeting 2 notes.docx
@@ -435,6 +435,51 @@
       <w:pPr>
         <w:pStyle w:val="ListParagraph"/>
         <w:numPr>
+          <w:ilvl w:val="1"/>
+          <w:numId w:val="3"/>
+        </w:numPr>
+      </w:pPr>
+      <w:r>
+        <w:t>Counter for questions</w:t>
+      </w:r>
+    </w:p>
+    <w:p>
+      <w:pPr>
+        <w:pStyle w:val="ListParagraph"/>
+        <w:numPr>
+          <w:ilvl w:val="1"/>
+          <w:numId w:val="3"/>
+        </w:numPr>
+      </w:pPr>
+      <w:r>
+        <w:t>Counter for answers</w:t>
+      </w:r>
+    </w:p>
+    <w:p>
+      <w:pPr>
+        <w:pStyle w:val="ListParagraph"/>
+        <w:numPr>
+          <w:ilvl w:val="1"/>
+          <w:numId w:val="3"/>
+        </w:numPr>
+      </w:pPr>
+      <w:r>
+        <w:lastRenderedPageBreak/>
+        <w:t>Level</w:t>
+      </w:r>
+      <w:r>
+        <w:t xml:space="preserve"> based on questions and answers</w:t>
+      </w:r>
+      <w:r>
+        <w:t>. Is a name that will be next to their name</w:t>
+      </w:r>
+      <w:bookmarkStart w:id="0" w:name="_GoBack"/>
+      <w:bookmarkEnd w:id="0"/>
+    </w:p>
+    <w:p>
+      <w:pPr>
+        <w:pStyle w:val="ListParagraph"/>
+        <w:numPr>
           <w:ilvl w:val="0"/>
           <w:numId w:val="3"/>
         </w:numPr>
@@ -442,8 +487,50 @@
       <w:r>
         <w:t>Questions and answers have a deleted property, and if it set to true then the answer or question will not be shown (soft delete)</w:t>
       </w:r>
-      <w:bookmarkStart w:id="0" w:name="_GoBack"/>
-      <w:bookmarkEnd w:id="0"/>
+      <w:r>
+        <w:t xml:space="preserve">. </w:t>
+      </w:r>
+    </w:p>
+    <w:p>
+      <w:r>
+        <w:t>Game aspect</w:t>
+      </w:r>
+    </w:p>
+    <w:p>
+      <w:pPr>
+        <w:pStyle w:val="ListParagraph"/>
+        <w:numPr>
+          <w:ilvl w:val="0"/>
+          <w:numId w:val="4"/>
+        </w:numPr>
+      </w:pPr>
+      <w:r>
+        <w:t>Question and answers</w:t>
+      </w:r>
+    </w:p>
+    <w:p>
+      <w:pPr>
+        <w:pStyle w:val="ListParagraph"/>
+        <w:numPr>
+          <w:ilvl w:val="1"/>
+          <w:numId w:val="4"/>
+        </w:numPr>
+      </w:pPr>
+      <w:r>
+        <w:t xml:space="preserve">The number of questions and answers that a user has will be monitored, and if a user does not have a set number of answers (say 50) then the user will unable to post more than a set number of questions (say 5). </w:t>
+      </w:r>
+    </w:p>
+    <w:p>
+      <w:pPr>
+        <w:pStyle w:val="ListParagraph"/>
+        <w:numPr>
+          <w:ilvl w:val="1"/>
+          <w:numId w:val="4"/>
+        </w:numPr>
+      </w:pPr>
+      <w:r>
+        <w:t xml:space="preserve">This will also be used to keep track of users and how their name looks, so user with more questions and answers get different color names or different symbols next to their name. This reptesents </w:t>
+      </w:r>
     </w:p>
     <w:p/>
     <w:sectPr>
@@ -557,7 +644,7 @@
         <w:rFonts w:ascii="Courier New" w:hAnsi="Courier New" w:cs="Courier New" w:hint="default"/>
       </w:rPr>
     </w:lvl>
-    <w:lvl w:ilvl="2" w:tplc="04090005" w:tentative="1">
+    <w:lvl w:ilvl="2" w:tplc="04090005">
       <w:start w:val="1"/>
       <w:numFmt w:val="bullet"/>
       <w:lvlText w:val=""/>
@@ -759,6 +846,119 @@
     <w:nsid w:val="76916BFE"/>
     <w:multiLevelType w:val="hybridMultilevel"/>
     <w:tmpl w:val="37C86C2E"/>
+    <w:lvl w:ilvl="0" w:tplc="04090001">
+      <w:start w:val="1"/>
+      <w:numFmt w:val="bullet"/>
+      <w:lvlText w:val=""/>
+      <w:lvlJc w:val="left"/>
+      <w:pPr>
+        <w:ind w:left="720" w:hanging="360"/>
+      </w:pPr>
+      <w:rPr>
+        <w:rFonts w:ascii="Symbol" w:hAnsi="Symbol" w:hint="default"/>
+      </w:rPr>
+    </w:lvl>
+    <w:lvl w:ilvl="1" w:tplc="04090003">
+      <w:start w:val="1"/>
+      <w:numFmt w:val="bullet"/>
+      <w:lvlText w:val="o"/>
+      <w:lvlJc w:val="left"/>
+      <w:pPr>
+        <w:ind w:left="1440" w:hanging="360"/>
+      </w:pPr>
+      <w:rPr>
+        <w:rFonts w:ascii="Courier New" w:hAnsi="Courier New" w:cs="Courier New" w:hint="default"/>
+      </w:rPr>
+    </w:lvl>
+    <w:lvl w:ilvl="2" w:tplc="04090005" w:tentative="1">
+      <w:start w:val="1"/>
+      <w:numFmt w:val="bullet"/>
+      <w:lvlText w:val=""/>
+      <w:lvlJc w:val="left"/>
+      <w:pPr>
+        <w:ind w:left="2160" w:hanging="360"/>
+      </w:pPr>
+      <w:rPr>
+        <w:rFonts w:ascii="Wingdings" w:hAnsi="Wingdings" w:hint="default"/>
+      </w:rPr>
+    </w:lvl>
+    <w:lvl w:ilvl="3" w:tplc="04090001" w:tentative="1">
+      <w:start w:val="1"/>
+      <w:numFmt w:val="bullet"/>
+      <w:lvlText w:val=""/>
+      <w:lvlJc w:val="left"/>
+      <w:pPr>
+        <w:ind w:left="2880" w:hanging="360"/>
+      </w:pPr>
+      <w:rPr>
+        <w:rFonts w:ascii="Symbol" w:hAnsi="Symbol" w:hint="default"/>
+      </w:rPr>
+    </w:lvl>
+    <w:lvl w:ilvl="4" w:tplc="04090003" w:tentative="1">
+      <w:start w:val="1"/>
+      <w:numFmt w:val="bullet"/>
+      <w:lvlText w:val="o"/>
+      <w:lvlJc w:val="left"/>
+      <w:pPr>
+        <w:ind w:left="3600" w:hanging="360"/>
+      </w:pPr>
+      <w:rPr>
+        <w:rFonts w:ascii="Courier New" w:hAnsi="Courier New" w:cs="Courier New" w:hint="default"/>
+      </w:rPr>
+    </w:lvl>
+    <w:lvl w:ilvl="5" w:tplc="04090005" w:tentative="1">
+      <w:start w:val="1"/>
+      <w:numFmt w:val="bullet"/>
+      <w:lvlText w:val=""/>
+      <w:lvlJc w:val="left"/>
+      <w:pPr>
+        <w:ind w:left="4320" w:hanging="360"/>
+      </w:pPr>
+      <w:rPr>
+        <w:rFonts w:ascii="Wingdings" w:hAnsi="Wingdings" w:hint="default"/>
+      </w:rPr>
+    </w:lvl>
+    <w:lvl w:ilvl="6" w:tplc="04090001" w:tentative="1">
+      <w:start w:val="1"/>
+      <w:numFmt w:val="bullet"/>
+      <w:lvlText w:val=""/>
+      <w:lvlJc w:val="left"/>
+      <w:pPr>
+        <w:ind w:left="5040" w:hanging="360"/>
+      </w:pPr>
+      <w:rPr>
+        <w:rFonts w:ascii="Symbol" w:hAnsi="Symbol" w:hint="default"/>
+      </w:rPr>
+    </w:lvl>
+    <w:lvl w:ilvl="7" w:tplc="04090003" w:tentative="1">
+      <w:start w:val="1"/>
+      <w:numFmt w:val="bullet"/>
+      <w:lvlText w:val="o"/>
+      <w:lvlJc w:val="left"/>
+      <w:pPr>
+        <w:ind w:left="5760" w:hanging="360"/>
+      </w:pPr>
+      <w:rPr>
+        <w:rFonts w:ascii="Courier New" w:hAnsi="Courier New" w:cs="Courier New" w:hint="default"/>
+      </w:rPr>
+    </w:lvl>
+    <w:lvl w:ilvl="8" w:tplc="04090005" w:tentative="1">
+      <w:start w:val="1"/>
+      <w:numFmt w:val="bullet"/>
+      <w:lvlText w:val=""/>
+      <w:lvlJc w:val="left"/>
+      <w:pPr>
+        <w:ind w:left="6480" w:hanging="360"/>
+      </w:pPr>
+      <w:rPr>
+        <w:rFonts w:ascii="Wingdings" w:hAnsi="Wingdings" w:hint="default"/>
+      </w:rPr>
+    </w:lvl>
+  </w:abstractNum>
+  <w:abstractNum w:abstractNumId="3" w15:restartNumberingAfterBreak="0">
+    <w:nsid w:val="7D0C1B7E"/>
+    <w:multiLevelType w:val="hybridMultilevel"/>
+    <w:tmpl w:val="B516BD72"/>
     <w:lvl w:ilvl="0" w:tplc="04090001">
       <w:start w:val="1"/>
       <w:numFmt w:val="bullet"/>
@@ -876,6 +1076,9 @@
   </w:num>
   <w:num w:numId="3">
     <w:abstractNumId w:val="0"/>
+  </w:num>
+  <w:num w:numId="4">
+    <w:abstractNumId w:val="3"/>
   </w:num>
 </w:numbering>
 </file>

</xml_diff>